<commit_message>
printed out draft and made some edits to methods for clarity
</commit_message>
<xml_diff>
--- a/Figure sources/ExperimentalFramework.docx
+++ b/Figure sources/ExperimentalFramework.docx
@@ -54,6 +54,7 @@
                               <w:spacing w:before="0" w:beforeAutospacing="0" w:after="0" w:afterAutospacing="0" w:line="360" w:lineRule="auto"/>
                               <w:jc w:val="center"/>
                               <w:rPr>
+                                <w:i/>
                                 <w:color w:val="000000" w:themeColor="text1"/>
                                 <w:kern w:val="24"/>
                                 <w:sz w:val="32"/>
@@ -63,6 +64,7 @@
                             </w:pPr>
                             <w:r>
                               <w:rPr>
+                                <w:i/>
                                 <w:color w:val="000000" w:themeColor="text1"/>
                                 <w:kern w:val="24"/>
                                 <w:sz w:val="32"/>
@@ -78,7 +80,6 @@
                               <w:spacing w:before="0" w:beforeAutospacing="0" w:after="0" w:afterAutospacing="0" w:line="360" w:lineRule="auto"/>
                               <w:jc w:val="center"/>
                               <w:rPr>
-                                <w:i/>
                                 <w:color w:val="000000" w:themeColor="text1"/>
                                 <w:kern w:val="24"/>
                                 <w:sz w:val="32"/>
@@ -88,7 +89,6 @@
                             </w:pPr>
                             <w:r>
                               <w:rPr>
-                                <w:i/>
                                 <w:color w:val="000000" w:themeColor="text1"/>
                                 <w:kern w:val="24"/>
                                 <w:sz w:val="32"/>
@@ -148,6 +148,7 @@
                         <w:spacing w:before="0" w:beforeAutospacing="0" w:after="0" w:afterAutospacing="0" w:line="360" w:lineRule="auto"/>
                         <w:jc w:val="center"/>
                         <w:rPr>
+                          <w:i/>
                           <w:color w:val="000000" w:themeColor="text1"/>
                           <w:kern w:val="24"/>
                           <w:sz w:val="32"/>
@@ -157,6 +158,7 @@
                       </w:pPr>
                       <w:r>
                         <w:rPr>
+                          <w:i/>
                           <w:color w:val="000000" w:themeColor="text1"/>
                           <w:kern w:val="24"/>
                           <w:sz w:val="32"/>
@@ -172,7 +174,6 @@
                         <w:spacing w:before="0" w:beforeAutospacing="0" w:after="0" w:afterAutospacing="0" w:line="360" w:lineRule="auto"/>
                         <w:jc w:val="center"/>
                         <w:rPr>
-                          <w:i/>
                           <w:color w:val="000000" w:themeColor="text1"/>
                           <w:kern w:val="24"/>
                           <w:sz w:val="32"/>
@@ -182,7 +183,6 @@
                       </w:pPr>
                       <w:r>
                         <w:rPr>
-                          <w:i/>
                           <w:color w:val="000000" w:themeColor="text1"/>
                           <w:kern w:val="24"/>
                           <w:sz w:val="32"/>
@@ -333,29 +333,7 @@
                                 <w:szCs w:val="36"/>
                                 <w:lang w:val="en-CA"/>
                               </w:rPr>
-                              <w:t>(x</w:t>
-                            </w:r>
-                            <w:proofErr w:type="gramStart"/>
-                            <w:r>
-                              <w:rPr>
-                                <w:color w:val="000000" w:themeColor="text1"/>
-                                <w:kern w:val="24"/>
-                                <w:sz w:val="36"/>
-                                <w:szCs w:val="36"/>
-                                <w:lang w:val="en-CA"/>
-                              </w:rPr>
-                              <w:t>,y,z,roll,pitch,yaw</w:t>
-                            </w:r>
-                            <w:proofErr w:type="gramEnd"/>
-                            <w:r>
-                              <w:rPr>
-                                <w:color w:val="000000" w:themeColor="text1"/>
-                                <w:kern w:val="24"/>
-                                <w:sz w:val="36"/>
-                                <w:szCs w:val="36"/>
-                                <w:lang w:val="en-CA"/>
-                              </w:rPr>
-                              <w:t>)</w:t>
+                              <w:t>(x,y,z,roll,pitch,yaw)</w:t>
                             </w:r>
                           </w:p>
                         </w:txbxContent>
@@ -445,29 +423,7 @@
                           <w:szCs w:val="36"/>
                           <w:lang w:val="en-CA"/>
                         </w:rPr>
-                        <w:t>(x</w:t>
-                      </w:r>
-                      <w:proofErr w:type="gramStart"/>
-                      <w:r>
-                        <w:rPr>
-                          <w:color w:val="000000" w:themeColor="text1"/>
-                          <w:kern w:val="24"/>
-                          <w:sz w:val="36"/>
-                          <w:szCs w:val="36"/>
-                          <w:lang w:val="en-CA"/>
-                        </w:rPr>
-                        <w:t>,y,z,roll,pitch,yaw</w:t>
-                      </w:r>
-                      <w:proofErr w:type="gramEnd"/>
-                      <w:r>
-                        <w:rPr>
-                          <w:color w:val="000000" w:themeColor="text1"/>
-                          <w:kern w:val="24"/>
-                          <w:sz w:val="36"/>
-                          <w:szCs w:val="36"/>
-                          <w:lang w:val="en-CA"/>
-                        </w:rPr>
-                        <w:t>)</w:t>
+                        <w:t>(x,y,z,roll,pitch,yaw)</w:t>
                       </w:r>
                     </w:p>
                   </w:txbxContent>
@@ -554,7 +510,7 @@
           </mc:Choice>
           <mc:Fallback>
             <w:pict>
-              <v:shapetype w14:anchorId="259DEFD6" id="_x0000_t32" coordsize="21600,21600" o:spt="32" o:oned="t" path="m,l21600,21600e" filled="f">
+              <v:shapetype w14:anchorId="584FCC21" id="_x0000_t32" coordsize="21600,21600" o:spt="32" o:oned="t" path="m,l21600,21600e" filled="f">
                 <v:path arrowok="t" fillok="f" o:connecttype="none"/>
                 <o:lock v:ext="edit" shapetype="t"/>
               </v:shapetype>
@@ -639,20 +595,8 @@
                                 <w:szCs w:val="32"/>
                                 <w:lang w:val="en-CA"/>
                               </w:rPr>
-                              <w:t xml:space="preserve">VICON </w:t>
+                              <w:t>VICON Tracker</w:t>
                             </w:r>
-                            <w:proofErr w:type="gramStart"/>
-                            <w:r>
-                              <w:rPr>
-                                <w:color w:val="FFFFFF" w:themeColor="light1"/>
-                                <w:kern w:val="24"/>
-                                <w:sz w:val="32"/>
-                                <w:szCs w:val="32"/>
-                                <w:lang w:val="en-CA"/>
-                              </w:rPr>
-                              <w:t>Tracker</w:t>
-                            </w:r>
-                            <w:proofErr w:type="gramEnd"/>
                             <w:r>
                               <w:rPr>
                                 <w:color w:val="FFFFFF" w:themeColor="light1"/>
@@ -694,20 +638,8 @@
                           <w:szCs w:val="32"/>
                           <w:lang w:val="en-CA"/>
                         </w:rPr>
-                        <w:t xml:space="preserve">VICON </w:t>
+                        <w:t>VICON Tracker</w:t>
                       </w:r>
-                      <w:proofErr w:type="gramStart"/>
-                      <w:r>
-                        <w:rPr>
-                          <w:color w:val="FFFFFF" w:themeColor="light1"/>
-                          <w:kern w:val="24"/>
-                          <w:sz w:val="32"/>
-                          <w:szCs w:val="32"/>
-                          <w:lang w:val="en-CA"/>
-                        </w:rPr>
-                        <w:t>Tracker</w:t>
-                      </w:r>
-                      <w:proofErr w:type="gramEnd"/>
                       <w:r>
                         <w:rPr>
                           <w:color w:val="FFFFFF" w:themeColor="light1"/>
@@ -804,7 +736,7 @@
           </mc:Choice>
           <mc:Fallback>
             <w:pict>
-              <v:shape w14:anchorId="23F0288A" id="Straight Arrow Connector 11" o:spid="_x0000_s1026" type="#_x0000_t32" style="position:absolute;margin-left:67.95pt;margin-top:150.85pt;width:0;height:21.6pt;flip:x;z-index:251683840;visibility:visible;mso-wrap-style:square;mso-width-percent:0;mso-height-percent:0;mso-wrap-distance-left:9pt;mso-wrap-distance-top:0;mso-wrap-distance-right:9pt;mso-wrap-distance-bottom:0;mso-position-horizontal:absolute;mso-position-horizontal-relative:text;mso-position-vertical:absolute;mso-position-vertical-relative:text;mso-width-percent:0;mso-height-percent:0;mso-width-relative:margin;mso-height-relative:margin" o:gfxdata="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" strokecolor="black [3213]" strokeweight="4.5pt">
+              <v:shape w14:anchorId="7410A940" id="Straight Arrow Connector 11" o:spid="_x0000_s1026" type="#_x0000_t32" style="position:absolute;margin-left:67.95pt;margin-top:150.85pt;width:0;height:21.6pt;flip:x;z-index:251683840;visibility:visible;mso-wrap-style:square;mso-width-percent:0;mso-height-percent:0;mso-wrap-distance-left:9pt;mso-wrap-distance-top:0;mso-wrap-distance-right:9pt;mso-wrap-distance-bottom:0;mso-position-horizontal:absolute;mso-position-horizontal-relative:text;mso-position-vertical:absolute;mso-position-vertical-relative:text;mso-width-percent:0;mso-height-percent:0;mso-width-relative:margin;mso-height-relative:margin" o:gfxdata="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" strokecolor="black [3213]" strokeweight="4.5pt">
                 <v:stroke endarrow="block" joinstyle="miter"/>
               </v:shape>
             </w:pict>
@@ -1190,7 +1122,7 @@
           </mc:Choice>
           <mc:Fallback>
             <w:pict>
-              <v:rect w14:anchorId="2E54A6C3" id="Rectangle 2" o:spid="_x0000_s1026" style="position:absolute;margin-left:311.85pt;margin-top:63.6pt;width:305.25pt;height:161.3pt;z-index:251660288;visibility:visible;mso-wrap-style:square;mso-width-percent:0;mso-height-percent:0;mso-wrap-distance-left:9pt;mso-wrap-distance-top:0;mso-wrap-distance-right:9pt;mso-wrap-distance-bottom:0;mso-position-horizontal:absolute;mso-position-horizontal-relative:text;mso-position-vertical:absolute;mso-position-vertical-relative:text;mso-width-percent:0;mso-height-percent:0;mso-width-relative:margin;mso-height-relative:margin;v-text-anchor:middle" o:gfxdata="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" filled="f" strokecolor="#2e74b5 [2404]" strokeweight="4.5pt"/>
+              <v:rect w14:anchorId="548808B5" id="Rectangle 2" o:spid="_x0000_s1026" style="position:absolute;margin-left:311.85pt;margin-top:63.6pt;width:305.25pt;height:161.3pt;z-index:251660288;visibility:visible;mso-wrap-style:square;mso-width-percent:0;mso-height-percent:0;mso-wrap-distance-left:9pt;mso-wrap-distance-top:0;mso-wrap-distance-right:9pt;mso-wrap-distance-bottom:0;mso-position-horizontal:absolute;mso-position-horizontal-relative:text;mso-position-vertical:absolute;mso-position-vertical-relative:text;mso-width-percent:0;mso-height-percent:0;mso-width-relative:margin;mso-height-relative:margin;v-text-anchor:middle" o:gfxdata="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" filled="f" strokecolor="#2e74b5 [2404]" strokeweight="4.5pt"/>
             </w:pict>
           </mc:Fallback>
         </mc:AlternateContent>
@@ -1271,7 +1203,7 @@
           </mc:Choice>
           <mc:Fallback>
             <w:pict>
-              <v:shapetype w14:anchorId="1993A859" id="_x0000_t38" coordsize="21600,21600" o:spt="38" o:oned="t" path="m,c@0,0@1,5400@1,10800@1,16200@2,21600,21600,21600e" filled="f">
+              <v:shapetype w14:anchorId="72DD5150" id="_x0000_t38" coordsize="21600,21600" o:spt="38" o:oned="t" path="m,c@0,0@1,5400@1,10800@1,16200@2,21600,21600,21600e" filled="f">
                 <v:formulas>
                   <v:f eqn="mid #0 0"/>
                   <v:f eqn="val #0"/>
@@ -1459,7 +1391,7 @@
           </mc:Choice>
           <mc:Fallback>
             <w:pict>
-              <v:shapetype w14:anchorId="658B1FE0" id="_x0000_t34" coordsize="21600,21600" o:spt="34" o:oned="t" adj="10800" path="m,l@0,0@0,21600,21600,21600e" filled="f">
+              <v:shapetype w14:anchorId="532B0D16" id="_x0000_t34" coordsize="21600,21600" o:spt="34" o:oned="t" adj="10800" path="m,l@0,0@0,21600,21600,21600e" filled="f">
                 <v:stroke joinstyle="miter"/>
                 <v:formulas>
                   <v:f eqn="val #0"/>
@@ -1967,7 +1899,7 @@
           </mc:Choice>
           <mc:Fallback>
             <w:pict>
-              <v:shape w14:anchorId="007E3E79" id="Straight Arrow Connector 11" o:spid="_x0000_s1026" type="#_x0000_t32" style="position:absolute;margin-left:131.8pt;margin-top:53.75pt;width:136.8pt;height:0;flip:x;z-index:251667456;visibility:visible;mso-wrap-style:square;mso-width-percent:0;mso-height-percent:0;mso-wrap-distance-left:9pt;mso-wrap-distance-top:0;mso-wrap-distance-right:9pt;mso-wrap-distance-bottom:0;mso-position-horizontal:absolute;mso-position-horizontal-relative:text;mso-position-vertical:absolute;mso-position-vertical-relative:text;mso-width-percent:0;mso-height-percent:0;mso-width-relative:margin;mso-height-relative:margin" o:gfxdata="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" strokecolor="black [3213]" strokeweight="4.5pt">
+              <v:shape w14:anchorId="4B5F0A98" id="Straight Arrow Connector 11" o:spid="_x0000_s1026" type="#_x0000_t32" style="position:absolute;margin-left:131.8pt;margin-top:53.75pt;width:136.8pt;height:0;flip:x;z-index:251667456;visibility:visible;mso-wrap-style:square;mso-width-percent:0;mso-height-percent:0;mso-wrap-distance-left:9pt;mso-wrap-distance-top:0;mso-wrap-distance-right:9pt;mso-wrap-distance-bottom:0;mso-position-horizontal:absolute;mso-position-horizontal-relative:text;mso-position-vertical:absolute;mso-position-vertical-relative:text;mso-width-percent:0;mso-height-percent:0;mso-width-relative:margin;mso-height-relative:margin" o:gfxdata="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" strokecolor="black [3213]" strokeweight="4.5pt">
                 <v:stroke endarrow="block" joinstyle="miter"/>
               </v:shape>
             </w:pict>

</xml_diff>